<commit_message>
Finish improve performance recipe book
</commit_message>
<xml_diff>
--- a/AngularModuleAndOptimizeApp.docx
+++ b/AngularModuleAndOptimizeApp.docx
@@ -8975,7 +8975,2339 @@
           </wp:inline>
         </w:drawing>
       </w:r>
+    </w:p>
+    <w:p>
+      <w:pPr>
+        <w:rPr>
+          <w:color w:val="000000" w:themeColor="text1"/>
+          <w:lang w:val="vi-VN"/>
+        </w:rPr>
+      </w:pPr>
+    </w:p>
+    <w:p>
+      <w:pPr>
+        <w:rPr>
+          <w:b/>
+          <w:color w:val="FF0000"/>
+          <w:lang w:val="vi-VN"/>
+        </w:rPr>
+      </w:pPr>
+      <w:r>
+        <w:rPr>
+          <w:b/>
+          <w:color w:val="FF0000"/>
+          <w:lang w:val="vi-VN"/>
+        </w:rPr>
+        <w:t>Core Module</w:t>
+      </w:r>
+    </w:p>
+    <w:p>
+      <w:pPr>
+        <w:rPr>
+          <w:color w:val="FF0000"/>
+          <w:lang w:val="vi-VN"/>
+        </w:rPr>
+      </w:pPr>
+      <w:r>
+        <w:rPr>
+          <w:noProof/>
+          <w:color w:val="FF0000"/>
+        </w:rPr>
+        <w:lastRenderedPageBreak/>
+        <w:drawing>
+          <wp:inline distT="0" distB="0" distL="0" distR="0">
+            <wp:extent cx="3912870" cy="1878330"/>
+            <wp:effectExtent l="0" t="0" r="0" b="7620"/>
+            <wp:docPr id="5" name="Picture 5" descr="C:\Users\Do My Duyen\Desktop\Capture.JPG"/>
+            <wp:cNvGraphicFramePr>
+              <a:graphicFrameLocks xmlns:a="http://schemas.openxmlformats.org/drawingml/2006/main" noChangeAspect="1"/>
+            </wp:cNvGraphicFramePr>
+            <a:graphic xmlns:a="http://schemas.openxmlformats.org/drawingml/2006/main">
+              <a:graphicData uri="http://schemas.openxmlformats.org/drawingml/2006/picture">
+                <pic:pic xmlns:pic="http://schemas.openxmlformats.org/drawingml/2006/picture">
+                  <pic:nvPicPr>
+                    <pic:cNvPr id="0" name="Picture 5" descr="C:\Users\Do My Duyen\Desktop\Capture.JPG"/>
+                    <pic:cNvPicPr>
+                      <a:picLocks noChangeAspect="1" noChangeArrowheads="1"/>
+                    </pic:cNvPicPr>
+                  </pic:nvPicPr>
+                  <pic:blipFill>
+                    <a:blip r:embed="rId8">
+                      <a:extLst>
+                        <a:ext uri="{28A0092B-C50C-407E-A947-70E740481C1C}">
+                          <a14:useLocalDpi xmlns:a14="http://schemas.microsoft.com/office/drawing/2010/main" val="0"/>
+                        </a:ext>
+                      </a:extLst>
+                    </a:blip>
+                    <a:srcRect/>
+                    <a:stretch>
+                      <a:fillRect/>
+                    </a:stretch>
+                  </pic:blipFill>
+                  <pic:spPr bwMode="auto">
+                    <a:xfrm>
+                      <a:off x="0" y="0"/>
+                      <a:ext cx="3912870" cy="1878330"/>
+                    </a:xfrm>
+                    <a:prstGeom prst="rect">
+                      <a:avLst/>
+                    </a:prstGeom>
+                    <a:noFill/>
+                    <a:ln>
+                      <a:noFill/>
+                    </a:ln>
+                  </pic:spPr>
+                </pic:pic>
+              </a:graphicData>
+            </a:graphic>
+          </wp:inline>
+        </w:drawing>
+      </w:r>
+    </w:p>
+    <w:p>
+      <w:pPr>
+        <w:rPr>
+          <w:b/>
+          <w:color w:val="FF0000"/>
+          <w:lang w:val="vi-VN"/>
+        </w:rPr>
+      </w:pPr>
+    </w:p>
+    <w:p>
+      <w:pPr>
+        <w:rPr>
+          <w:b/>
+          <w:color w:val="FF0000"/>
+          <w:lang w:val="vi-VN"/>
+        </w:rPr>
+      </w:pPr>
+      <w:r>
+        <w:rPr>
+          <w:b/>
+          <w:color w:val="FF0000"/>
+          <w:lang w:val="vi-VN"/>
+        </w:rPr>
+        <w:t>Creating basic core module</w:t>
+      </w:r>
+    </w:p>
+    <w:p>
+      <w:pPr>
+        <w:rPr>
+          <w:color w:val="000000" w:themeColor="text1"/>
+          <w:lang w:val="vi-VN"/>
+        </w:rPr>
+      </w:pPr>
+      <w:r>
+        <w:rPr>
+          <w:color w:val="000000" w:themeColor="text1"/>
+          <w:lang w:val="vi-VN"/>
+        </w:rPr>
+        <w:t>We can also use the core module to basically bundle all our imports and providers in there because unlike the shared module the core module will only be imported by the root module, the app module here</w:t>
+      </w:r>
+    </w:p>
+    <w:p>
+      <w:pPr>
+        <w:shd w:val="clear" w:color="auto" w:fill="1E1E1E"/>
+        <w:spacing w:after="0" w:line="285" w:lineRule="atLeast"/>
+        <w:rPr>
+          <w:rFonts w:ascii="Consolas" w:eastAsia="Times New Roman" w:hAnsi="Consolas" w:cs="Times New Roman"/>
+          <w:color w:val="D4D4D4"/>
+          <w:sz w:val="21"/>
+          <w:szCs w:val="21"/>
+        </w:rPr>
+      </w:pPr>
+      <w:r>
+        <w:rPr>
+          <w:rFonts w:ascii="Consolas" w:eastAsia="Times New Roman" w:hAnsi="Consolas" w:cs="Times New Roman"/>
+          <w:color w:val="D4D4D4"/>
+          <w:sz w:val="21"/>
+          <w:szCs w:val="21"/>
+        </w:rPr>
+        <w:t>@</w:t>
+      </w:r>
+      <w:proofErr w:type="spellStart"/>
+      <w:proofErr w:type="gramStart"/>
+      <w:r>
+        <w:rPr>
+          <w:rFonts w:ascii="Consolas" w:eastAsia="Times New Roman" w:hAnsi="Consolas" w:cs="Times New Roman"/>
+          <w:color w:val="D4D4D4"/>
+          <w:sz w:val="21"/>
+          <w:szCs w:val="21"/>
+        </w:rPr>
+        <w:t>NgModule</w:t>
+      </w:r>
+      <w:proofErr w:type="spellEnd"/>
+      <w:r>
+        <w:rPr>
+          <w:rFonts w:ascii="Consolas" w:eastAsia="Times New Roman" w:hAnsi="Consolas" w:cs="Times New Roman"/>
+          <w:color w:val="D4D4D4"/>
+          <w:sz w:val="21"/>
+          <w:szCs w:val="21"/>
+        </w:rPr>
+        <w:t>(</w:t>
+      </w:r>
+      <w:proofErr w:type="gramEnd"/>
+      <w:r>
+        <w:rPr>
+          <w:rFonts w:ascii="Consolas" w:eastAsia="Times New Roman" w:hAnsi="Consolas" w:cs="Times New Roman"/>
+          <w:color w:val="D4D4D4"/>
+          <w:sz w:val="21"/>
+          <w:szCs w:val="21"/>
+        </w:rPr>
+        <w:t>{</w:t>
+      </w:r>
+    </w:p>
+    <w:p>
+      <w:pPr>
+        <w:shd w:val="clear" w:color="auto" w:fill="1E1E1E"/>
+        <w:spacing w:after="0" w:line="285" w:lineRule="atLeast"/>
+        <w:rPr>
+          <w:rFonts w:ascii="Consolas" w:eastAsia="Times New Roman" w:hAnsi="Consolas" w:cs="Times New Roman"/>
+          <w:color w:val="D4D4D4"/>
+          <w:sz w:val="21"/>
+          <w:szCs w:val="21"/>
+        </w:rPr>
+      </w:pPr>
+      <w:r>
+        <w:rPr>
+          <w:rFonts w:ascii="Consolas" w:eastAsia="Times New Roman" w:hAnsi="Consolas" w:cs="Times New Roman"/>
+          <w:color w:val="D4D4D4"/>
+          <w:sz w:val="21"/>
+          <w:szCs w:val="21"/>
+        </w:rPr>
+        <w:t xml:space="preserve">    declarations: [</w:t>
+      </w:r>
+    </w:p>
+    <w:p>
+      <w:pPr>
+        <w:shd w:val="clear" w:color="auto" w:fill="1E1E1E"/>
+        <w:spacing w:after="0" w:line="285" w:lineRule="atLeast"/>
+        <w:rPr>
+          <w:rFonts w:ascii="Consolas" w:eastAsia="Times New Roman" w:hAnsi="Consolas" w:cs="Times New Roman"/>
+          <w:color w:val="D4D4D4"/>
+          <w:sz w:val="21"/>
+          <w:szCs w:val="21"/>
+        </w:rPr>
+      </w:pPr>
+      <w:r>
+        <w:rPr>
+          <w:rFonts w:ascii="Consolas" w:eastAsia="Times New Roman" w:hAnsi="Consolas" w:cs="Times New Roman"/>
+          <w:color w:val="D4D4D4"/>
+          <w:sz w:val="21"/>
+          <w:szCs w:val="21"/>
+        </w:rPr>
+        <w:t xml:space="preserve">        </w:t>
+      </w:r>
+      <w:proofErr w:type="spellStart"/>
+      <w:r>
+        <w:rPr>
+          <w:rFonts w:ascii="Consolas" w:eastAsia="Times New Roman" w:hAnsi="Consolas" w:cs="Times New Roman"/>
+          <w:color w:val="D4D4D4"/>
+          <w:sz w:val="21"/>
+          <w:szCs w:val="21"/>
+        </w:rPr>
+        <w:t>HeaderComponent</w:t>
+      </w:r>
+      <w:proofErr w:type="spellEnd"/>
+      <w:r>
+        <w:rPr>
+          <w:rFonts w:ascii="Consolas" w:eastAsia="Times New Roman" w:hAnsi="Consolas" w:cs="Times New Roman"/>
+          <w:color w:val="D4D4D4"/>
+          <w:sz w:val="21"/>
+          <w:szCs w:val="21"/>
+        </w:rPr>
+        <w:t>,</w:t>
+      </w:r>
+    </w:p>
+    <w:p>
+      <w:pPr>
+        <w:shd w:val="clear" w:color="auto" w:fill="1E1E1E"/>
+        <w:spacing w:after="0" w:line="285" w:lineRule="atLeast"/>
+        <w:rPr>
+          <w:rFonts w:ascii="Consolas" w:eastAsia="Times New Roman" w:hAnsi="Consolas" w:cs="Times New Roman"/>
+          <w:color w:val="D4D4D4"/>
+          <w:sz w:val="21"/>
+          <w:szCs w:val="21"/>
+        </w:rPr>
+      </w:pPr>
+      <w:r>
+        <w:rPr>
+          <w:rFonts w:ascii="Consolas" w:eastAsia="Times New Roman" w:hAnsi="Consolas" w:cs="Times New Roman"/>
+          <w:color w:val="D4D4D4"/>
+          <w:sz w:val="21"/>
+          <w:szCs w:val="21"/>
+        </w:rPr>
+        <w:t xml:space="preserve">        </w:t>
+      </w:r>
+      <w:proofErr w:type="spellStart"/>
+      <w:r>
+        <w:rPr>
+          <w:rFonts w:ascii="Consolas" w:eastAsia="Times New Roman" w:hAnsi="Consolas" w:cs="Times New Roman"/>
+          <w:color w:val="D4D4D4"/>
+          <w:sz w:val="21"/>
+          <w:szCs w:val="21"/>
+        </w:rPr>
+        <w:t>HomeComponent</w:t>
+      </w:r>
+      <w:proofErr w:type="spellEnd"/>
+      <w:r>
+        <w:rPr>
+          <w:rFonts w:ascii="Consolas" w:eastAsia="Times New Roman" w:hAnsi="Consolas" w:cs="Times New Roman"/>
+          <w:color w:val="D4D4D4"/>
+          <w:sz w:val="21"/>
+          <w:szCs w:val="21"/>
+        </w:rPr>
+        <w:t>,</w:t>
+      </w:r>
+    </w:p>
+    <w:p>
+      <w:pPr>
+        <w:shd w:val="clear" w:color="auto" w:fill="1E1E1E"/>
+        <w:spacing w:after="0" w:line="285" w:lineRule="atLeast"/>
+        <w:rPr>
+          <w:rFonts w:ascii="Consolas" w:eastAsia="Times New Roman" w:hAnsi="Consolas" w:cs="Times New Roman"/>
+          <w:color w:val="D4D4D4"/>
+          <w:sz w:val="21"/>
+          <w:szCs w:val="21"/>
+        </w:rPr>
+      </w:pPr>
+      <w:r>
+        <w:rPr>
+          <w:rFonts w:ascii="Consolas" w:eastAsia="Times New Roman" w:hAnsi="Consolas" w:cs="Times New Roman"/>
+          <w:color w:val="D4D4D4"/>
+          <w:sz w:val="21"/>
+          <w:szCs w:val="21"/>
+        </w:rPr>
+        <w:t xml:space="preserve">    ],</w:t>
+      </w:r>
+    </w:p>
+    <w:p>
+      <w:pPr>
+        <w:shd w:val="clear" w:color="auto" w:fill="1E1E1E"/>
+        <w:spacing w:after="0" w:line="285" w:lineRule="atLeast"/>
+        <w:rPr>
+          <w:rFonts w:ascii="Consolas" w:eastAsia="Times New Roman" w:hAnsi="Consolas" w:cs="Times New Roman"/>
+          <w:color w:val="D4D4D4"/>
+          <w:sz w:val="21"/>
+          <w:szCs w:val="21"/>
+        </w:rPr>
+      </w:pPr>
+      <w:r>
+        <w:rPr>
+          <w:rFonts w:ascii="Consolas" w:eastAsia="Times New Roman" w:hAnsi="Consolas" w:cs="Times New Roman"/>
+          <w:color w:val="D4D4D4"/>
+          <w:sz w:val="21"/>
+          <w:szCs w:val="21"/>
+        </w:rPr>
+        <w:t xml:space="preserve">    imports: [</w:t>
+      </w:r>
+    </w:p>
+    <w:p>
+      <w:pPr>
+        <w:shd w:val="clear" w:color="auto" w:fill="1E1E1E"/>
+        <w:spacing w:after="0" w:line="285" w:lineRule="atLeast"/>
+        <w:rPr>
+          <w:rFonts w:ascii="Consolas" w:eastAsia="Times New Roman" w:hAnsi="Consolas" w:cs="Times New Roman"/>
+          <w:color w:val="D4D4D4"/>
+          <w:sz w:val="21"/>
+          <w:szCs w:val="21"/>
+        </w:rPr>
+      </w:pPr>
+      <w:r>
+        <w:rPr>
+          <w:rFonts w:ascii="Consolas" w:eastAsia="Times New Roman" w:hAnsi="Consolas" w:cs="Times New Roman"/>
+          <w:color w:val="D4D4D4"/>
+          <w:sz w:val="21"/>
+          <w:szCs w:val="21"/>
+        </w:rPr>
+        <w:t xml:space="preserve">        </w:t>
+      </w:r>
+      <w:proofErr w:type="spellStart"/>
+      <w:r>
+        <w:rPr>
+          <w:rFonts w:ascii="Consolas" w:eastAsia="Times New Roman" w:hAnsi="Consolas" w:cs="Times New Roman"/>
+          <w:color w:val="D4D4D4"/>
+          <w:sz w:val="21"/>
+          <w:szCs w:val="21"/>
+        </w:rPr>
+        <w:t>CommonModule</w:t>
+      </w:r>
+      <w:proofErr w:type="spellEnd"/>
+      <w:r>
+        <w:rPr>
+          <w:rFonts w:ascii="Consolas" w:eastAsia="Times New Roman" w:hAnsi="Consolas" w:cs="Times New Roman"/>
+          <w:color w:val="D4D4D4"/>
+          <w:sz w:val="21"/>
+          <w:szCs w:val="21"/>
+        </w:rPr>
+        <w:t>,</w:t>
+      </w:r>
+    </w:p>
+    <w:p>
+      <w:pPr>
+        <w:shd w:val="clear" w:color="auto" w:fill="1E1E1E"/>
+        <w:spacing w:after="0" w:line="285" w:lineRule="atLeast"/>
+        <w:rPr>
+          <w:rFonts w:ascii="Consolas" w:eastAsia="Times New Roman" w:hAnsi="Consolas" w:cs="Times New Roman"/>
+          <w:color w:val="D4D4D4"/>
+          <w:sz w:val="21"/>
+          <w:szCs w:val="21"/>
+        </w:rPr>
+      </w:pPr>
+      <w:r>
+        <w:rPr>
+          <w:rFonts w:ascii="Consolas" w:eastAsia="Times New Roman" w:hAnsi="Consolas" w:cs="Times New Roman"/>
+          <w:color w:val="D4D4D4"/>
+          <w:sz w:val="21"/>
+          <w:szCs w:val="21"/>
+        </w:rPr>
+        <w:t xml:space="preserve">        </w:t>
+      </w:r>
+      <w:proofErr w:type="spellStart"/>
+      <w:r>
+        <w:rPr>
+          <w:rFonts w:ascii="Consolas" w:eastAsia="Times New Roman" w:hAnsi="Consolas" w:cs="Times New Roman"/>
+          <w:color w:val="D4D4D4"/>
+          <w:sz w:val="21"/>
+          <w:szCs w:val="21"/>
+        </w:rPr>
+        <w:t>SharedModule</w:t>
+      </w:r>
+      <w:proofErr w:type="spellEnd"/>
+    </w:p>
+    <w:p>
+      <w:pPr>
+        <w:shd w:val="clear" w:color="auto" w:fill="1E1E1E"/>
+        <w:spacing w:after="0" w:line="285" w:lineRule="atLeast"/>
+        <w:rPr>
+          <w:rFonts w:ascii="Consolas" w:eastAsia="Times New Roman" w:hAnsi="Consolas" w:cs="Times New Roman"/>
+          <w:color w:val="D4D4D4"/>
+          <w:sz w:val="21"/>
+          <w:szCs w:val="21"/>
+        </w:rPr>
+      </w:pPr>
+      <w:r>
+        <w:rPr>
+          <w:rFonts w:ascii="Consolas" w:eastAsia="Times New Roman" w:hAnsi="Consolas" w:cs="Times New Roman"/>
+          <w:color w:val="D4D4D4"/>
+          <w:sz w:val="21"/>
+          <w:szCs w:val="21"/>
+        </w:rPr>
+        <w:t xml:space="preserve">    ],</w:t>
+      </w:r>
+    </w:p>
+    <w:p>
+      <w:pPr>
+        <w:shd w:val="clear" w:color="auto" w:fill="1E1E1E"/>
+        <w:spacing w:after="0" w:line="285" w:lineRule="atLeast"/>
+        <w:rPr>
+          <w:rFonts w:ascii="Consolas" w:eastAsia="Times New Roman" w:hAnsi="Consolas" w:cs="Times New Roman"/>
+          <w:color w:val="D4D4D4"/>
+          <w:sz w:val="21"/>
+          <w:szCs w:val="21"/>
+        </w:rPr>
+      </w:pPr>
+      <w:r>
+        <w:rPr>
+          <w:rFonts w:ascii="Consolas" w:eastAsia="Times New Roman" w:hAnsi="Consolas" w:cs="Times New Roman"/>
+          <w:color w:val="D4D4D4"/>
+          <w:sz w:val="21"/>
+          <w:szCs w:val="21"/>
+        </w:rPr>
+        <w:t xml:space="preserve">    exports: [</w:t>
+      </w:r>
+    </w:p>
+    <w:p>
+      <w:pPr>
+        <w:shd w:val="clear" w:color="auto" w:fill="1E1E1E"/>
+        <w:spacing w:after="0" w:line="285" w:lineRule="atLeast"/>
+        <w:rPr>
+          <w:rFonts w:ascii="Consolas" w:eastAsia="Times New Roman" w:hAnsi="Consolas" w:cs="Times New Roman"/>
+          <w:color w:val="D4D4D4"/>
+          <w:sz w:val="21"/>
+          <w:szCs w:val="21"/>
+        </w:rPr>
+      </w:pPr>
+      <w:r>
+        <w:rPr>
+          <w:rFonts w:ascii="Consolas" w:eastAsia="Times New Roman" w:hAnsi="Consolas" w:cs="Times New Roman"/>
+          <w:color w:val="D4D4D4"/>
+          <w:sz w:val="21"/>
+          <w:szCs w:val="21"/>
+        </w:rPr>
+        <w:t xml:space="preserve">        </w:t>
+      </w:r>
+      <w:proofErr w:type="spellStart"/>
+      <w:r>
+        <w:rPr>
+          <w:rFonts w:ascii="Consolas" w:eastAsia="Times New Roman" w:hAnsi="Consolas" w:cs="Times New Roman"/>
+          <w:color w:val="D4D4D4"/>
+          <w:sz w:val="21"/>
+          <w:szCs w:val="21"/>
+        </w:rPr>
+        <w:t>HeaderComponent</w:t>
+      </w:r>
+      <w:proofErr w:type="spellEnd"/>
+    </w:p>
+    <w:p>
+      <w:pPr>
+        <w:shd w:val="clear" w:color="auto" w:fill="1E1E1E"/>
+        <w:spacing w:after="0" w:line="285" w:lineRule="atLeast"/>
+        <w:rPr>
+          <w:rFonts w:ascii="Consolas" w:eastAsia="Times New Roman" w:hAnsi="Consolas" w:cs="Times New Roman"/>
+          <w:color w:val="D4D4D4"/>
+          <w:sz w:val="21"/>
+          <w:szCs w:val="21"/>
+        </w:rPr>
+      </w:pPr>
+      <w:r>
+        <w:rPr>
+          <w:rFonts w:ascii="Consolas" w:eastAsia="Times New Roman" w:hAnsi="Consolas" w:cs="Times New Roman"/>
+          <w:color w:val="D4D4D4"/>
+          <w:sz w:val="21"/>
+          <w:szCs w:val="21"/>
+        </w:rPr>
+        <w:t xml:space="preserve">    ]</w:t>
+      </w:r>
+    </w:p>
+    <w:p>
+      <w:pPr>
+        <w:shd w:val="clear" w:color="auto" w:fill="1E1E1E"/>
+        <w:spacing w:after="0" w:line="285" w:lineRule="atLeast"/>
+        <w:rPr>
+          <w:rFonts w:ascii="Consolas" w:eastAsia="Times New Roman" w:hAnsi="Consolas" w:cs="Times New Roman"/>
+          <w:color w:val="D4D4D4"/>
+          <w:sz w:val="21"/>
+          <w:szCs w:val="21"/>
+        </w:rPr>
+      </w:pPr>
+      <w:r>
+        <w:rPr>
+          <w:rFonts w:ascii="Consolas" w:eastAsia="Times New Roman" w:hAnsi="Consolas" w:cs="Times New Roman"/>
+          <w:color w:val="D4D4D4"/>
+          <w:sz w:val="21"/>
+          <w:szCs w:val="21"/>
+        </w:rPr>
+        <w:t>})</w:t>
+      </w:r>
+    </w:p>
+    <w:p>
+      <w:pPr>
+        <w:shd w:val="clear" w:color="auto" w:fill="1E1E1E"/>
+        <w:spacing w:after="0" w:line="285" w:lineRule="atLeast"/>
+        <w:rPr>
+          <w:rFonts w:ascii="Consolas" w:eastAsia="Times New Roman" w:hAnsi="Consolas" w:cs="Times New Roman"/>
+          <w:color w:val="D4D4D4"/>
+          <w:sz w:val="21"/>
+          <w:szCs w:val="21"/>
+        </w:rPr>
+      </w:pPr>
+      <w:r>
+        <w:rPr>
+          <w:rFonts w:ascii="Consolas" w:eastAsia="Times New Roman" w:hAnsi="Consolas" w:cs="Times New Roman"/>
+          <w:color w:val="569CD6"/>
+          <w:sz w:val="21"/>
+          <w:szCs w:val="21"/>
+        </w:rPr>
+        <w:t>export</w:t>
+      </w:r>
+      <w:r>
+        <w:rPr>
+          <w:rFonts w:ascii="Consolas" w:eastAsia="Times New Roman" w:hAnsi="Consolas" w:cs="Times New Roman"/>
+          <w:color w:val="D4D4D4"/>
+          <w:sz w:val="21"/>
+          <w:szCs w:val="21"/>
+        </w:rPr>
+        <w:t xml:space="preserve"> </w:t>
+      </w:r>
+      <w:r>
+        <w:rPr>
+          <w:rFonts w:ascii="Consolas" w:eastAsia="Times New Roman" w:hAnsi="Consolas" w:cs="Times New Roman"/>
+          <w:color w:val="569CD6"/>
+          <w:sz w:val="21"/>
+          <w:szCs w:val="21"/>
+        </w:rPr>
+        <w:t>class</w:t>
+      </w:r>
+      <w:r>
+        <w:rPr>
+          <w:rFonts w:ascii="Consolas" w:eastAsia="Times New Roman" w:hAnsi="Consolas" w:cs="Times New Roman"/>
+          <w:color w:val="D4D4D4"/>
+          <w:sz w:val="21"/>
+          <w:szCs w:val="21"/>
+        </w:rPr>
+        <w:t xml:space="preserve"> </w:t>
+      </w:r>
+      <w:proofErr w:type="spellStart"/>
+      <w:r>
+        <w:rPr>
+          <w:rFonts w:ascii="Consolas" w:eastAsia="Times New Roman" w:hAnsi="Consolas" w:cs="Times New Roman"/>
+          <w:color w:val="D4D4D4"/>
+          <w:sz w:val="21"/>
+          <w:szCs w:val="21"/>
+        </w:rPr>
+        <w:t>CoreModule</w:t>
+      </w:r>
+      <w:proofErr w:type="spellEnd"/>
+      <w:r>
+        <w:rPr>
+          <w:rFonts w:ascii="Consolas" w:eastAsia="Times New Roman" w:hAnsi="Consolas" w:cs="Times New Roman"/>
+          <w:color w:val="D4D4D4"/>
+          <w:sz w:val="21"/>
+          <w:szCs w:val="21"/>
+        </w:rPr>
+        <w:t xml:space="preserve"> {</w:t>
+      </w:r>
+    </w:p>
+    <w:p>
+      <w:pPr>
+        <w:shd w:val="clear" w:color="auto" w:fill="1E1E1E"/>
+        <w:spacing w:after="0" w:line="285" w:lineRule="atLeast"/>
+        <w:rPr>
+          <w:rFonts w:ascii="Consolas" w:eastAsia="Times New Roman" w:hAnsi="Consolas" w:cs="Times New Roman"/>
+          <w:color w:val="D4D4D4"/>
+          <w:sz w:val="21"/>
+          <w:szCs w:val="21"/>
+        </w:rPr>
+      </w:pPr>
+    </w:p>
+    <w:p>
+      <w:pPr>
+        <w:shd w:val="clear" w:color="auto" w:fill="1E1E1E"/>
+        <w:spacing w:after="0" w:line="285" w:lineRule="atLeast"/>
+        <w:rPr>
+          <w:rFonts w:ascii="Consolas" w:eastAsia="Times New Roman" w:hAnsi="Consolas" w:cs="Times New Roman"/>
+          <w:color w:val="D4D4D4"/>
+          <w:sz w:val="21"/>
+          <w:szCs w:val="21"/>
+        </w:rPr>
+      </w:pPr>
+      <w:r>
+        <w:rPr>
+          <w:rFonts w:ascii="Consolas" w:eastAsia="Times New Roman" w:hAnsi="Consolas" w:cs="Times New Roman"/>
+          <w:color w:val="D4D4D4"/>
+          <w:sz w:val="21"/>
+          <w:szCs w:val="21"/>
+        </w:rPr>
+        <w:t>}</w:t>
+      </w:r>
+    </w:p>
+    <w:p>
+      <w:pPr>
+        <w:rPr>
+          <w:color w:val="000000" w:themeColor="text1"/>
+          <w:lang w:val="vi-VN"/>
+        </w:rPr>
+      </w:pPr>
+    </w:p>
+    <w:p>
+      <w:pPr>
+        <w:rPr>
+          <w:color w:val="000000" w:themeColor="text1"/>
+          <w:lang w:val="vi-VN"/>
+        </w:rPr>
+      </w:pPr>
+      <w:r>
+        <w:rPr>
+          <w:color w:val="000000" w:themeColor="text1"/>
+          <w:lang w:val="vi-VN"/>
+        </w:rPr>
+        <w:t>Not enough</w:t>
+      </w:r>
+      <w:r>
+        <w:rPr>
+          <w:color w:val="000000" w:themeColor="text1"/>
+          <w:lang w:val="vi-VN"/>
+        </w:rPr>
+        <w:t>, because</w:t>
+      </w:r>
+      <w:r>
+        <w:rPr>
+          <w:color w:val="000000" w:themeColor="text1"/>
+          <w:lang w:val="vi-VN"/>
+        </w:rPr>
+        <w:t xml:space="preserve"> header need app-routing-module, but header locate in CoreModule, so we must import AppRoutingModule to this module</w:t>
+      </w:r>
+    </w:p>
+    <w:p>
+      <w:pPr>
+        <w:shd w:val="clear" w:color="auto" w:fill="1E1E1E"/>
+        <w:spacing w:after="0" w:line="285" w:lineRule="atLeast"/>
+        <w:rPr>
+          <w:rFonts w:ascii="Consolas" w:eastAsia="Times New Roman" w:hAnsi="Consolas" w:cs="Times New Roman"/>
+          <w:color w:val="D4D4D4"/>
+          <w:sz w:val="21"/>
+          <w:szCs w:val="21"/>
+        </w:rPr>
+      </w:pPr>
+      <w:r>
+        <w:rPr>
+          <w:rFonts w:ascii="Consolas" w:eastAsia="Times New Roman" w:hAnsi="Consolas" w:cs="Times New Roman"/>
+          <w:color w:val="D4D4D4"/>
+          <w:sz w:val="21"/>
+          <w:szCs w:val="21"/>
+        </w:rPr>
+        <w:t>imports: [</w:t>
+      </w:r>
+    </w:p>
+    <w:p>
+      <w:pPr>
+        <w:shd w:val="clear" w:color="auto" w:fill="1E1E1E"/>
+        <w:spacing w:after="0" w:line="285" w:lineRule="atLeast"/>
+        <w:rPr>
+          <w:rFonts w:ascii="Consolas" w:eastAsia="Times New Roman" w:hAnsi="Consolas" w:cs="Times New Roman"/>
+          <w:color w:val="D4D4D4"/>
+          <w:sz w:val="21"/>
+          <w:szCs w:val="21"/>
+        </w:rPr>
+      </w:pPr>
+      <w:r>
+        <w:rPr>
+          <w:rFonts w:ascii="Consolas" w:eastAsia="Times New Roman" w:hAnsi="Consolas" w:cs="Times New Roman"/>
+          <w:color w:val="D4D4D4"/>
+          <w:sz w:val="21"/>
+          <w:szCs w:val="21"/>
+        </w:rPr>
+        <w:t xml:space="preserve">        </w:t>
+      </w:r>
+      <w:proofErr w:type="spellStart"/>
+      <w:r>
+        <w:rPr>
+          <w:rFonts w:ascii="Consolas" w:eastAsia="Times New Roman" w:hAnsi="Consolas" w:cs="Times New Roman"/>
+          <w:color w:val="D4D4D4"/>
+          <w:sz w:val="21"/>
+          <w:szCs w:val="21"/>
+        </w:rPr>
+        <w:t>CommonModule</w:t>
+      </w:r>
+      <w:proofErr w:type="spellEnd"/>
+      <w:r>
+        <w:rPr>
+          <w:rFonts w:ascii="Consolas" w:eastAsia="Times New Roman" w:hAnsi="Consolas" w:cs="Times New Roman"/>
+          <w:color w:val="D4D4D4"/>
+          <w:sz w:val="21"/>
+          <w:szCs w:val="21"/>
+        </w:rPr>
+        <w:t>,</w:t>
+      </w:r>
+    </w:p>
+    <w:p>
+      <w:pPr>
+        <w:shd w:val="clear" w:color="auto" w:fill="1E1E1E"/>
+        <w:spacing w:after="0" w:line="285" w:lineRule="atLeast"/>
+        <w:rPr>
+          <w:rFonts w:ascii="Consolas" w:eastAsia="Times New Roman" w:hAnsi="Consolas" w:cs="Times New Roman"/>
+          <w:color w:val="D4D4D4"/>
+          <w:sz w:val="21"/>
+          <w:szCs w:val="21"/>
+        </w:rPr>
+      </w:pPr>
+      <w:r>
+        <w:rPr>
+          <w:rFonts w:ascii="Consolas" w:eastAsia="Times New Roman" w:hAnsi="Consolas" w:cs="Times New Roman"/>
+          <w:color w:val="D4D4D4"/>
+          <w:sz w:val="21"/>
+          <w:szCs w:val="21"/>
+        </w:rPr>
+        <w:t xml:space="preserve">        </w:t>
+      </w:r>
+      <w:proofErr w:type="spellStart"/>
+      <w:r>
+        <w:rPr>
+          <w:rFonts w:ascii="Consolas" w:eastAsia="Times New Roman" w:hAnsi="Consolas" w:cs="Times New Roman"/>
+          <w:color w:val="D4D4D4"/>
+          <w:sz w:val="21"/>
+          <w:szCs w:val="21"/>
+        </w:rPr>
+        <w:t>SharedModule</w:t>
+      </w:r>
+      <w:proofErr w:type="spellEnd"/>
+      <w:r>
+        <w:rPr>
+          <w:rFonts w:ascii="Consolas" w:eastAsia="Times New Roman" w:hAnsi="Consolas" w:cs="Times New Roman"/>
+          <w:color w:val="D4D4D4"/>
+          <w:sz w:val="21"/>
+          <w:szCs w:val="21"/>
+        </w:rPr>
+        <w:t>,</w:t>
+      </w:r>
+    </w:p>
+    <w:p>
+      <w:pPr>
+        <w:shd w:val="clear" w:color="auto" w:fill="1E1E1E"/>
+        <w:spacing w:after="0" w:line="285" w:lineRule="atLeast"/>
+        <w:rPr>
+          <w:rFonts w:ascii="Consolas" w:eastAsia="Times New Roman" w:hAnsi="Consolas" w:cs="Times New Roman"/>
+          <w:color w:val="D4D4D4"/>
+          <w:sz w:val="21"/>
+          <w:szCs w:val="21"/>
+        </w:rPr>
+      </w:pPr>
+      <w:r>
+        <w:rPr>
+          <w:rFonts w:ascii="Consolas" w:eastAsia="Times New Roman" w:hAnsi="Consolas" w:cs="Times New Roman"/>
+          <w:color w:val="D4D4D4"/>
+          <w:sz w:val="21"/>
+          <w:szCs w:val="21"/>
+        </w:rPr>
+        <w:t xml:space="preserve">        </w:t>
+      </w:r>
+      <w:proofErr w:type="spellStart"/>
+      <w:r>
+        <w:rPr>
+          <w:rFonts w:ascii="Consolas" w:eastAsia="Times New Roman" w:hAnsi="Consolas" w:cs="Times New Roman"/>
+          <w:color w:val="D4D4D4"/>
+          <w:sz w:val="21"/>
+          <w:szCs w:val="21"/>
+        </w:rPr>
+        <w:t>AppRoutingModule</w:t>
+      </w:r>
+      <w:proofErr w:type="spellEnd"/>
+    </w:p>
+    <w:p>
+      <w:pPr>
+        <w:shd w:val="clear" w:color="auto" w:fill="1E1E1E"/>
+        <w:spacing w:after="0" w:line="285" w:lineRule="atLeast"/>
+        <w:rPr>
+          <w:rFonts w:ascii="Consolas" w:eastAsia="Times New Roman" w:hAnsi="Consolas" w:cs="Times New Roman"/>
+          <w:color w:val="D4D4D4"/>
+          <w:sz w:val="21"/>
+          <w:szCs w:val="21"/>
+        </w:rPr>
+      </w:pPr>
+      <w:r>
+        <w:rPr>
+          <w:rFonts w:ascii="Consolas" w:eastAsia="Times New Roman" w:hAnsi="Consolas" w:cs="Times New Roman"/>
+          <w:color w:val="D4D4D4"/>
+          <w:sz w:val="21"/>
+          <w:szCs w:val="21"/>
+        </w:rPr>
+        <w:t xml:space="preserve">    ],</w:t>
+      </w:r>
+    </w:p>
+    <w:p>
+      <w:pPr>
+        <w:rPr>
+          <w:color w:val="000000" w:themeColor="text1"/>
+          <w:lang w:val="vi-VN"/>
+        </w:rPr>
+      </w:pPr>
+    </w:p>
+    <w:p>
+      <w:pPr>
+        <w:rPr>
+          <w:b/>
+          <w:color w:val="FF0000"/>
+          <w:lang w:val="vi-VN"/>
+        </w:rPr>
+      </w:pPr>
+      <w:r>
+        <w:rPr>
+          <w:b/>
+          <w:color w:val="FF0000"/>
+          <w:lang w:val="vi-VN"/>
+        </w:rPr>
+        <w:lastRenderedPageBreak/>
+        <w:t>Restruturing services to use Child Injector</w:t>
+      </w:r>
+    </w:p>
+    <w:p>
+      <w:pPr>
+        <w:shd w:val="clear" w:color="auto" w:fill="1E1E1E"/>
+        <w:spacing w:after="0" w:line="285" w:lineRule="atLeast"/>
+        <w:rPr>
+          <w:rFonts w:ascii="Consolas" w:eastAsia="Times New Roman" w:hAnsi="Consolas" w:cs="Times New Roman"/>
+          <w:color w:val="D4D4D4"/>
+          <w:sz w:val="21"/>
+          <w:szCs w:val="21"/>
+        </w:rPr>
+      </w:pPr>
+      <w:r>
+        <w:rPr>
+          <w:rFonts w:ascii="Consolas" w:eastAsia="Times New Roman" w:hAnsi="Consolas" w:cs="Times New Roman"/>
+          <w:color w:val="D4D4D4"/>
+          <w:sz w:val="21"/>
+          <w:szCs w:val="21"/>
+        </w:rPr>
+        <w:t>@</w:t>
+      </w:r>
+      <w:proofErr w:type="spellStart"/>
+      <w:proofErr w:type="gramStart"/>
+      <w:r>
+        <w:rPr>
+          <w:rFonts w:ascii="Consolas" w:eastAsia="Times New Roman" w:hAnsi="Consolas" w:cs="Times New Roman"/>
+          <w:color w:val="D4D4D4"/>
+          <w:sz w:val="21"/>
+          <w:szCs w:val="21"/>
+        </w:rPr>
+        <w:t>NgModule</w:t>
+      </w:r>
+      <w:proofErr w:type="spellEnd"/>
+      <w:r>
+        <w:rPr>
+          <w:rFonts w:ascii="Consolas" w:eastAsia="Times New Roman" w:hAnsi="Consolas" w:cs="Times New Roman"/>
+          <w:color w:val="D4D4D4"/>
+          <w:sz w:val="21"/>
+          <w:szCs w:val="21"/>
+        </w:rPr>
+        <w:t>(</w:t>
+      </w:r>
+      <w:proofErr w:type="gramEnd"/>
+      <w:r>
+        <w:rPr>
+          <w:rFonts w:ascii="Consolas" w:eastAsia="Times New Roman" w:hAnsi="Consolas" w:cs="Times New Roman"/>
+          <w:color w:val="D4D4D4"/>
+          <w:sz w:val="21"/>
+          <w:szCs w:val="21"/>
+        </w:rPr>
+        <w:t>{</w:t>
+      </w:r>
+    </w:p>
+    <w:p>
+      <w:pPr>
+        <w:shd w:val="clear" w:color="auto" w:fill="1E1E1E"/>
+        <w:spacing w:after="0" w:line="285" w:lineRule="atLeast"/>
+        <w:rPr>
+          <w:rFonts w:ascii="Consolas" w:eastAsia="Times New Roman" w:hAnsi="Consolas" w:cs="Times New Roman"/>
+          <w:color w:val="D4D4D4"/>
+          <w:sz w:val="21"/>
+          <w:szCs w:val="21"/>
+        </w:rPr>
+      </w:pPr>
+      <w:r>
+        <w:rPr>
+          <w:rFonts w:ascii="Consolas" w:eastAsia="Times New Roman" w:hAnsi="Consolas" w:cs="Times New Roman"/>
+          <w:color w:val="D4D4D4"/>
+          <w:sz w:val="21"/>
+          <w:szCs w:val="21"/>
+        </w:rPr>
+        <w:t xml:space="preserve">    imports: [</w:t>
+      </w:r>
+    </w:p>
+    <w:p>
+      <w:pPr>
+        <w:shd w:val="clear" w:color="auto" w:fill="1E1E1E"/>
+        <w:spacing w:after="0" w:line="285" w:lineRule="atLeast"/>
+        <w:rPr>
+          <w:rFonts w:ascii="Consolas" w:eastAsia="Times New Roman" w:hAnsi="Consolas" w:cs="Times New Roman"/>
+          <w:color w:val="D4D4D4"/>
+          <w:sz w:val="21"/>
+          <w:szCs w:val="21"/>
+        </w:rPr>
+      </w:pPr>
+      <w:r>
+        <w:rPr>
+          <w:rFonts w:ascii="Consolas" w:eastAsia="Times New Roman" w:hAnsi="Consolas" w:cs="Times New Roman"/>
+          <w:color w:val="D4D4D4"/>
+          <w:sz w:val="21"/>
+          <w:szCs w:val="21"/>
+        </w:rPr>
+        <w:t xml:space="preserve">        </w:t>
+      </w:r>
+      <w:proofErr w:type="spellStart"/>
+      <w:r>
+        <w:rPr>
+          <w:rFonts w:ascii="Consolas" w:eastAsia="Times New Roman" w:hAnsi="Consolas" w:cs="Times New Roman"/>
+          <w:color w:val="D4D4D4"/>
+          <w:sz w:val="21"/>
+          <w:szCs w:val="21"/>
+        </w:rPr>
+        <w:t>RouterModule.forChild</w:t>
+      </w:r>
+      <w:proofErr w:type="spellEnd"/>
+      <w:r>
+        <w:rPr>
+          <w:rFonts w:ascii="Consolas" w:eastAsia="Times New Roman" w:hAnsi="Consolas" w:cs="Times New Roman"/>
+          <w:color w:val="D4D4D4"/>
+          <w:sz w:val="21"/>
+          <w:szCs w:val="21"/>
+        </w:rPr>
+        <w:t>(</w:t>
+      </w:r>
+      <w:proofErr w:type="spellStart"/>
+      <w:r>
+        <w:rPr>
+          <w:rFonts w:ascii="Consolas" w:eastAsia="Times New Roman" w:hAnsi="Consolas" w:cs="Times New Roman"/>
+          <w:color w:val="D4D4D4"/>
+          <w:sz w:val="21"/>
+          <w:szCs w:val="21"/>
+        </w:rPr>
+        <w:t>recipesRouting</w:t>
+      </w:r>
+      <w:proofErr w:type="spellEnd"/>
+      <w:r>
+        <w:rPr>
+          <w:rFonts w:ascii="Consolas" w:eastAsia="Times New Roman" w:hAnsi="Consolas" w:cs="Times New Roman"/>
+          <w:color w:val="D4D4D4"/>
+          <w:sz w:val="21"/>
+          <w:szCs w:val="21"/>
+        </w:rPr>
+        <w:t>)</w:t>
+      </w:r>
+    </w:p>
+    <w:p>
+      <w:pPr>
+        <w:shd w:val="clear" w:color="auto" w:fill="1E1E1E"/>
+        <w:spacing w:after="0" w:line="285" w:lineRule="atLeast"/>
+        <w:rPr>
+          <w:rFonts w:ascii="Consolas" w:eastAsia="Times New Roman" w:hAnsi="Consolas" w:cs="Times New Roman"/>
+          <w:color w:val="D4D4D4"/>
+          <w:sz w:val="21"/>
+          <w:szCs w:val="21"/>
+        </w:rPr>
+      </w:pPr>
+      <w:r>
+        <w:rPr>
+          <w:rFonts w:ascii="Consolas" w:eastAsia="Times New Roman" w:hAnsi="Consolas" w:cs="Times New Roman"/>
+          <w:color w:val="D4D4D4"/>
+          <w:sz w:val="21"/>
+          <w:szCs w:val="21"/>
+        </w:rPr>
+        <w:t xml:space="preserve">    ],</w:t>
+      </w:r>
+    </w:p>
+    <w:p>
+      <w:pPr>
+        <w:shd w:val="clear" w:color="auto" w:fill="1E1E1E"/>
+        <w:spacing w:after="0" w:line="285" w:lineRule="atLeast"/>
+        <w:rPr>
+          <w:rFonts w:ascii="Consolas" w:eastAsia="Times New Roman" w:hAnsi="Consolas" w:cs="Times New Roman"/>
+          <w:color w:val="D4D4D4"/>
+          <w:sz w:val="21"/>
+          <w:szCs w:val="21"/>
+        </w:rPr>
+      </w:pPr>
+      <w:r>
+        <w:rPr>
+          <w:rFonts w:ascii="Consolas" w:eastAsia="Times New Roman" w:hAnsi="Consolas" w:cs="Times New Roman"/>
+          <w:color w:val="D4D4D4"/>
+          <w:sz w:val="21"/>
+          <w:szCs w:val="21"/>
+        </w:rPr>
+        <w:t xml:space="preserve">    exports: [</w:t>
+      </w:r>
+      <w:proofErr w:type="spellStart"/>
+      <w:r>
+        <w:rPr>
+          <w:rFonts w:ascii="Consolas" w:eastAsia="Times New Roman" w:hAnsi="Consolas" w:cs="Times New Roman"/>
+          <w:color w:val="D4D4D4"/>
+          <w:sz w:val="21"/>
+          <w:szCs w:val="21"/>
+        </w:rPr>
+        <w:t>RouterModule</w:t>
+      </w:r>
+      <w:proofErr w:type="spellEnd"/>
+      <w:r>
+        <w:rPr>
+          <w:rFonts w:ascii="Consolas" w:eastAsia="Times New Roman" w:hAnsi="Consolas" w:cs="Times New Roman"/>
+          <w:color w:val="D4D4D4"/>
+          <w:sz w:val="21"/>
+          <w:szCs w:val="21"/>
+        </w:rPr>
+        <w:t>],</w:t>
+      </w:r>
+    </w:p>
+    <w:p>
+      <w:pPr>
+        <w:shd w:val="clear" w:color="auto" w:fill="1E1E1E"/>
+        <w:spacing w:after="0" w:line="285" w:lineRule="atLeast"/>
+        <w:rPr>
+          <w:rFonts w:ascii="Consolas" w:eastAsia="Times New Roman" w:hAnsi="Consolas" w:cs="Times New Roman"/>
+          <w:color w:val="D4D4D4"/>
+          <w:sz w:val="21"/>
+          <w:szCs w:val="21"/>
+        </w:rPr>
+      </w:pPr>
+      <w:r>
+        <w:rPr>
+          <w:rFonts w:ascii="Consolas" w:eastAsia="Times New Roman" w:hAnsi="Consolas" w:cs="Times New Roman"/>
+          <w:color w:val="D4D4D4"/>
+          <w:sz w:val="21"/>
+          <w:szCs w:val="21"/>
+        </w:rPr>
+        <w:t xml:space="preserve">    providers: [</w:t>
+      </w:r>
+      <w:proofErr w:type="spellStart"/>
+      <w:r>
+        <w:rPr>
+          <w:rFonts w:ascii="Consolas" w:eastAsia="Times New Roman" w:hAnsi="Consolas" w:cs="Times New Roman"/>
+          <w:color w:val="D4D4D4"/>
+          <w:sz w:val="21"/>
+          <w:szCs w:val="21"/>
+        </w:rPr>
+        <w:t>AuthGuard</w:t>
+      </w:r>
+      <w:proofErr w:type="spellEnd"/>
+      <w:r>
+        <w:rPr>
+          <w:rFonts w:ascii="Consolas" w:eastAsia="Times New Roman" w:hAnsi="Consolas" w:cs="Times New Roman"/>
+          <w:color w:val="D4D4D4"/>
+          <w:sz w:val="21"/>
+          <w:szCs w:val="21"/>
+        </w:rPr>
+        <w:t>]</w:t>
+      </w:r>
+    </w:p>
+    <w:p>
+      <w:pPr>
+        <w:shd w:val="clear" w:color="auto" w:fill="1E1E1E"/>
+        <w:spacing w:after="0" w:line="285" w:lineRule="atLeast"/>
+        <w:rPr>
+          <w:rFonts w:ascii="Consolas" w:eastAsia="Times New Roman" w:hAnsi="Consolas" w:cs="Times New Roman"/>
+          <w:color w:val="D4D4D4"/>
+          <w:sz w:val="21"/>
+          <w:szCs w:val="21"/>
+        </w:rPr>
+      </w:pPr>
+      <w:r>
+        <w:rPr>
+          <w:rFonts w:ascii="Consolas" w:eastAsia="Times New Roman" w:hAnsi="Consolas" w:cs="Times New Roman"/>
+          <w:color w:val="D4D4D4"/>
+          <w:sz w:val="21"/>
+          <w:szCs w:val="21"/>
+        </w:rPr>
+        <w:t>})</w:t>
+      </w:r>
+    </w:p>
+    <w:p>
+      <w:pPr>
+        <w:rPr>
+          <w:color w:val="000000" w:themeColor="text1"/>
+          <w:lang w:val="vi-VN"/>
+        </w:rPr>
+      </w:pPr>
+    </w:p>
+    <w:p>
+      <w:pPr>
+        <w:rPr>
+          <w:color w:val="000000" w:themeColor="text1"/>
+          <w:lang w:val="vi-VN"/>
+        </w:rPr>
+      </w:pPr>
+      <w:r>
+        <w:rPr>
+          <w:color w:val="000000" w:themeColor="text1"/>
+          <w:lang w:val="vi-VN"/>
+        </w:rPr>
+        <w:t xml:space="preserve">import AuthGuard to Recipe Routing Module because it loaded lazily </w:t>
+      </w:r>
+    </w:p>
+    <w:p>
+      <w:pPr>
+        <w:rPr>
+          <w:b/>
+          <w:color w:val="FF0000"/>
+          <w:lang w:val="vi-VN"/>
+        </w:rPr>
+      </w:pPr>
+      <w:r>
+        <w:rPr>
+          <w:b/>
+          <w:color w:val="FF0000"/>
+          <w:lang w:val="vi-VN"/>
+        </w:rPr>
+        <w:t>Ahead-of-Time Compilation</w:t>
+      </w:r>
+    </w:p>
+    <w:p>
+      <w:pPr>
+        <w:rPr>
+          <w:color w:val="000000" w:themeColor="text1"/>
+          <w:lang w:val="vi-VN"/>
+        </w:rPr>
+      </w:pPr>
+      <w:r>
+        <w:rPr>
+          <w:color w:val="000000" w:themeColor="text1"/>
+          <w:lang w:val="vi-VN"/>
+        </w:rPr>
+        <w:t>Enough about the modules, you learn how to use module, how to restructure your app using modules</w:t>
+      </w:r>
+      <w:r>
+        <w:rPr>
+          <w:color w:val="000000" w:themeColor="text1"/>
+          <w:lang w:val="vi-VN"/>
+        </w:rPr>
+        <w:t>. Why that is a good practice and how</w:t>
+      </w:r>
+      <w:r>
+        <w:rPr>
+          <w:color w:val="000000" w:themeColor="text1"/>
+          <w:lang w:val="vi-VN"/>
+        </w:rPr>
+        <w:t xml:space="preserve"> that makes your module cleaner</w:t>
+      </w:r>
+      <w:r>
+        <w:rPr>
+          <w:color w:val="000000" w:themeColor="text1"/>
+          <w:lang w:val="vi-VN"/>
+        </w:rPr>
+        <w:t xml:space="preserve"> and more focus and even how you can gain some advantage. Here is another big advantage you can gain ahead of time compilation</w:t>
+      </w:r>
+      <w:r>
+        <w:rPr>
+          <w:color w:val="000000" w:themeColor="text1"/>
+          <w:lang w:val="vi-VN"/>
+        </w:rPr>
+        <w:t>.</w:t>
+      </w:r>
+    </w:p>
+    <w:p>
+      <w:pPr>
+        <w:rPr>
+          <w:color w:val="000000" w:themeColor="text1"/>
+          <w:lang w:val="vi-VN"/>
+        </w:rPr>
+      </w:pPr>
+      <w:r>
+        <w:rPr>
+          <w:b/>
+          <w:color w:val="000000" w:themeColor="text1"/>
+          <w:lang w:val="vi-VN"/>
+        </w:rPr>
+        <w:t>Basically angular offer two types of compiling your code</w:t>
+      </w:r>
+    </w:p>
+    <w:p>
+      <w:pPr>
+        <w:rPr>
+          <w:color w:val="000000" w:themeColor="text1"/>
+          <w:lang w:val="vi-VN"/>
+        </w:rPr>
+      </w:pPr>
+      <w:r>
+        <w:rPr>
+          <w:color w:val="000000" w:themeColor="text1"/>
+          <w:lang w:val="vi-VN"/>
+        </w:rPr>
+        <w:t>It is not mean compiling typescript to javascript</w:t>
+      </w:r>
+      <w:r>
+        <w:rPr>
+          <w:color w:val="000000" w:themeColor="text1"/>
+          <w:lang w:val="vi-VN"/>
+        </w:rPr>
+        <w:t xml:space="preserve"> that is done by CI not related to Angular</w:t>
+      </w:r>
+      <w:r>
+        <w:rPr>
+          <w:color w:val="000000" w:themeColor="text1"/>
+          <w:lang w:val="vi-VN"/>
+        </w:rPr>
+        <w:t>. Angular also needs to compile your templates</w:t>
+      </w:r>
+      <w:r>
+        <w:rPr>
+          <w:color w:val="000000" w:themeColor="text1"/>
+          <w:lang w:val="vi-VN"/>
+        </w:rPr>
+        <w:t>. You write your template in HTML code, you can say in these template file, Angular parse html files and compiles your HTML code into javascript</w:t>
+      </w:r>
+      <w:r>
+        <w:rPr>
+          <w:color w:val="000000" w:themeColor="text1"/>
+          <w:lang w:val="vi-VN"/>
+        </w:rPr>
+        <w:t>. You can represent your HTML code in javascript</w:t>
+      </w:r>
+    </w:p>
+    <w:p>
+      <w:pPr>
+        <w:rPr>
+          <w:color w:val="000000" w:themeColor="text1"/>
+          <w:lang w:val="vi-VN"/>
+        </w:rPr>
+      </w:pPr>
+      <w:r>
+        <w:rPr>
+          <w:noProof/>
+          <w:color w:val="000000" w:themeColor="text1"/>
+        </w:rPr>
+        <w:drawing>
+          <wp:inline distT="0" distB="0" distL="0" distR="0">
+            <wp:extent cx="5943600" cy="1160062"/>
+            <wp:effectExtent l="0" t="0" r="0" b="2540"/>
+            <wp:docPr id="6" name="Picture 6" descr="C:\Users\Do My Duyen\Desktop\Capture.JPG"/>
+            <wp:cNvGraphicFramePr>
+              <a:graphicFrameLocks xmlns:a="http://schemas.openxmlformats.org/drawingml/2006/main" noChangeAspect="1"/>
+            </wp:cNvGraphicFramePr>
+            <a:graphic xmlns:a="http://schemas.openxmlformats.org/drawingml/2006/main">
+              <a:graphicData uri="http://schemas.openxmlformats.org/drawingml/2006/picture">
+                <pic:pic xmlns:pic="http://schemas.openxmlformats.org/drawingml/2006/picture">
+                  <pic:nvPicPr>
+                    <pic:cNvPr id="0" name="Picture 6" descr="C:\Users\Do My Duyen\Desktop\Capture.JPG"/>
+                    <pic:cNvPicPr>
+                      <a:picLocks noChangeAspect="1" noChangeArrowheads="1"/>
+                    </pic:cNvPicPr>
+                  </pic:nvPicPr>
+                  <pic:blipFill>
+                    <a:blip r:embed="rId9">
+                      <a:extLst>
+                        <a:ext uri="{28A0092B-C50C-407E-A947-70E740481C1C}">
+                          <a14:useLocalDpi xmlns:a14="http://schemas.microsoft.com/office/drawing/2010/main" val="0"/>
+                        </a:ext>
+                      </a:extLst>
+                    </a:blip>
+                    <a:srcRect/>
+                    <a:stretch>
+                      <a:fillRect/>
+                    </a:stretch>
+                  </pic:blipFill>
+                  <pic:spPr bwMode="auto">
+                    <a:xfrm>
+                      <a:off x="0" y="0"/>
+                      <a:ext cx="5943600" cy="1160062"/>
+                    </a:xfrm>
+                    <a:prstGeom prst="rect">
+                      <a:avLst/>
+                    </a:prstGeom>
+                    <a:noFill/>
+                    <a:ln>
+                      <a:noFill/>
+                    </a:ln>
+                  </pic:spPr>
+                </pic:pic>
+              </a:graphicData>
+            </a:graphic>
+          </wp:inline>
+        </w:drawing>
+      </w:r>
+    </w:p>
+    <w:p>
+      <w:pPr>
+        <w:rPr>
+          <w:b/>
+          <w:color w:val="000000" w:themeColor="text1"/>
+          <w:lang w:val="vi-VN"/>
+        </w:rPr>
+      </w:pPr>
+      <w:r>
+        <w:rPr>
+          <w:b/>
+          <w:color w:val="000000" w:themeColor="text1"/>
+          <w:lang w:val="vi-VN"/>
+        </w:rPr>
+        <w:t>Default approach</w:t>
+      </w:r>
+    </w:p>
+    <w:p>
+      <w:pPr>
+        <w:rPr>
+          <w:color w:val="000000" w:themeColor="text1"/>
+          <w:lang w:val="vi-VN"/>
+        </w:rPr>
+      </w:pPr>
+      <w:r>
+        <w:rPr>
+          <w:noProof/>
+          <w:color w:val="000000" w:themeColor="text1"/>
+        </w:rPr>
+        <w:drawing>
+          <wp:inline distT="0" distB="0" distL="0" distR="0">
+            <wp:extent cx="2619063" cy="1902941"/>
+            <wp:effectExtent l="0" t="0" r="0" b="2540"/>
+            <wp:docPr id="7" name="Picture 7" descr="C:\Users\Do My Duyen\Desktop\Capture.JPG"/>
+            <wp:cNvGraphicFramePr>
+              <a:graphicFrameLocks xmlns:a="http://schemas.openxmlformats.org/drawingml/2006/main" noChangeAspect="1"/>
+            </wp:cNvGraphicFramePr>
+            <a:graphic xmlns:a="http://schemas.openxmlformats.org/drawingml/2006/main">
+              <a:graphicData uri="http://schemas.openxmlformats.org/drawingml/2006/picture">
+                <pic:pic xmlns:pic="http://schemas.openxmlformats.org/drawingml/2006/picture">
+                  <pic:nvPicPr>
+                    <pic:cNvPr id="0" name="Picture 7" descr="C:\Users\Do My Duyen\Desktop\Capture.JPG"/>
+                    <pic:cNvPicPr>
+                      <a:picLocks noChangeAspect="1" noChangeArrowheads="1"/>
+                    </pic:cNvPicPr>
+                  </pic:nvPicPr>
+                  <pic:blipFill>
+                    <a:blip r:embed="rId10">
+                      <a:extLst>
+                        <a:ext uri="{28A0092B-C50C-407E-A947-70E740481C1C}">
+                          <a14:useLocalDpi xmlns:a14="http://schemas.microsoft.com/office/drawing/2010/main" val="0"/>
+                        </a:ext>
+                      </a:extLst>
+                    </a:blip>
+                    <a:srcRect/>
+                    <a:stretch>
+                      <a:fillRect/>
+                    </a:stretch>
+                  </pic:blipFill>
+                  <pic:spPr bwMode="auto">
+                    <a:xfrm>
+                      <a:off x="0" y="0"/>
+                      <a:ext cx="2625558" cy="1907660"/>
+                    </a:xfrm>
+                    <a:prstGeom prst="rect">
+                      <a:avLst/>
+                    </a:prstGeom>
+                    <a:noFill/>
+                    <a:ln>
+                      <a:noFill/>
+                    </a:ln>
+                  </pic:spPr>
+                </pic:pic>
+              </a:graphicData>
+            </a:graphic>
+          </wp:inline>
+        </w:drawing>
+      </w:r>
+    </w:p>
+    <w:p>
+      <w:pPr>
+        <w:rPr>
+          <w:color w:val="000000" w:themeColor="text1"/>
+          <w:lang w:val="vi-VN"/>
+        </w:rPr>
+      </w:pPr>
+      <w:r>
+        <w:rPr>
+          <w:color w:val="000000" w:themeColor="text1"/>
+          <w:lang w:val="vi-VN"/>
+        </w:rPr>
+        <w:lastRenderedPageBreak/>
+        <w:t>This is default approach and you migth already see a disadvantage in this approach</w:t>
+      </w:r>
+      <w:r>
+        <w:rPr>
+          <w:color w:val="000000" w:themeColor="text1"/>
+          <w:lang w:val="vi-VN"/>
+        </w:rPr>
+        <w:t>. I also said id didn’t have a chance of doing this earlier but it only didn’t have a chance because we didn’t let it.</w:t>
+      </w:r>
+      <w:r>
+        <w:rPr>
+          <w:color w:val="000000" w:themeColor="text1"/>
+          <w:lang w:val="vi-VN"/>
+        </w:rPr>
+        <w:t xml:space="preserve"> We can change the proceduce.</w:t>
+      </w:r>
+    </w:p>
+    <w:p>
+      <w:pPr>
+        <w:rPr>
+          <w:b/>
+          <w:color w:val="000000" w:themeColor="text1"/>
+          <w:lang w:val="vi-VN"/>
+        </w:rPr>
+      </w:pPr>
+      <w:r>
+        <w:rPr>
+          <w:b/>
+          <w:color w:val="000000" w:themeColor="text1"/>
+          <w:lang w:val="vi-VN"/>
+        </w:rPr>
+        <w:t>Ahead-of-Time Compilation</w:t>
+      </w:r>
+    </w:p>
+    <w:p>
+      <w:pPr>
+        <w:rPr>
+          <w:color w:val="000000" w:themeColor="text1"/>
+          <w:lang w:val="vi-VN"/>
+        </w:rPr>
+      </w:pPr>
+      <w:r>
+        <w:rPr>
+          <w:color w:val="000000" w:themeColor="text1"/>
+          <w:lang w:val="vi-VN"/>
+        </w:rPr>
+        <w:t>We still have a development step when using ahead of time compilation</w:t>
+      </w:r>
+      <w:r>
+        <w:rPr>
+          <w:color w:val="000000" w:themeColor="text1"/>
+          <w:lang w:val="vi-VN"/>
+        </w:rPr>
+        <w:t xml:space="preserve"> </w:t>
+      </w:r>
+      <w:r>
+        <w:rPr>
+          <w:b/>
+          <w:color w:val="000000" w:themeColor="text1"/>
+          <w:lang w:val="vi-VN"/>
+        </w:rPr>
+        <w:t xml:space="preserve">But then we basically allow angular compile the templates because after we’re done developing </w:t>
+      </w:r>
+      <w:r>
+        <w:rPr>
+          <w:color w:val="000000" w:themeColor="text1"/>
+          <w:lang w:val="vi-VN"/>
+        </w:rPr>
+        <w:t>. We allow angular understand our templates at an earlier point of time you could say</w:t>
+      </w:r>
+      <w:r>
+        <w:rPr>
+          <w:color w:val="000000" w:themeColor="text1"/>
+          <w:lang w:val="vi-VN"/>
+        </w:rPr>
+        <w:t>. Sow now our code is already compile</w:t>
+      </w:r>
+      <w:r>
+        <w:rPr>
+          <w:color w:val="000000" w:themeColor="text1"/>
+          <w:lang w:val="vi-VN"/>
+        </w:rPr>
+        <w:t xml:space="preserve"> and now we ship it to production</w:t>
+      </w:r>
+      <w:r>
+        <w:rPr>
+          <w:color w:val="000000" w:themeColor="text1"/>
+          <w:lang w:val="vi-VN"/>
+        </w:rPr>
+        <w:t>. So we compile</w:t>
+      </w:r>
+      <w:r>
+        <w:rPr>
+          <w:color w:val="000000" w:themeColor="text1"/>
+          <w:lang w:val="vi-VN"/>
+        </w:rPr>
+        <w:tab/>
+        <w:t>at an earlier point of time ahead of time where we run the app in browser</w:t>
+      </w:r>
+      <w:r>
+        <w:rPr>
+          <w:color w:val="000000" w:themeColor="text1"/>
+          <w:lang w:val="vi-VN"/>
+        </w:rPr>
+        <w:t>. Now that has a couple of advantages</w:t>
+      </w:r>
+    </w:p>
+    <w:p>
+      <w:pPr>
+        <w:rPr>
+          <w:color w:val="000000" w:themeColor="text1"/>
+          <w:lang w:val="vi-VN"/>
+        </w:rPr>
+      </w:pPr>
+      <w:r>
+        <w:rPr>
+          <w:noProof/>
+          <w:color w:val="000000" w:themeColor="text1"/>
+        </w:rPr>
+        <w:drawing>
+          <wp:inline distT="0" distB="0" distL="0" distR="0">
+            <wp:extent cx="5943600" cy="3162423"/>
+            <wp:effectExtent l="0" t="0" r="0" b="0"/>
+            <wp:docPr id="8" name="Picture 8" descr="C:\Users\Do My Duyen\Desktop\Capture.JPG"/>
+            <wp:cNvGraphicFramePr>
+              <a:graphicFrameLocks xmlns:a="http://schemas.openxmlformats.org/drawingml/2006/main" noChangeAspect="1"/>
+            </wp:cNvGraphicFramePr>
+            <a:graphic xmlns:a="http://schemas.openxmlformats.org/drawingml/2006/main">
+              <a:graphicData uri="http://schemas.openxmlformats.org/drawingml/2006/picture">
+                <pic:pic xmlns:pic="http://schemas.openxmlformats.org/drawingml/2006/picture">
+                  <pic:nvPicPr>
+                    <pic:cNvPr id="0" name="Picture 8" descr="C:\Users\Do My Duyen\Desktop\Capture.JPG"/>
+                    <pic:cNvPicPr>
+                      <a:picLocks noChangeAspect="1" noChangeArrowheads="1"/>
+                    </pic:cNvPicPr>
+                  </pic:nvPicPr>
+                  <pic:blipFill>
+                    <a:blip r:embed="rId11">
+                      <a:extLst>
+                        <a:ext uri="{28A0092B-C50C-407E-A947-70E740481C1C}">
+                          <a14:useLocalDpi xmlns:a14="http://schemas.microsoft.com/office/drawing/2010/main" val="0"/>
+                        </a:ext>
+                      </a:extLst>
+                    </a:blip>
+                    <a:srcRect/>
+                    <a:stretch>
+                      <a:fillRect/>
+                    </a:stretch>
+                  </pic:blipFill>
+                  <pic:spPr bwMode="auto">
+                    <a:xfrm>
+                      <a:off x="0" y="0"/>
+                      <a:ext cx="5943600" cy="3162423"/>
+                    </a:xfrm>
+                    <a:prstGeom prst="rect">
+                      <a:avLst/>
+                    </a:prstGeom>
+                    <a:noFill/>
+                    <a:ln>
+                      <a:noFill/>
+                    </a:ln>
+                  </pic:spPr>
+                </pic:pic>
+              </a:graphicData>
+            </a:graphic>
+          </wp:inline>
+        </w:drawing>
+      </w:r>
+    </w:p>
+    <w:p>
+      <w:pPr>
+        <w:rPr>
+          <w:b/>
+          <w:color w:val="000000" w:themeColor="text1"/>
+          <w:lang w:val="vi-VN"/>
+        </w:rPr>
+      </w:pPr>
+      <w:r>
+        <w:rPr>
+          <w:b/>
+          <w:color w:val="000000" w:themeColor="text1"/>
+          <w:lang w:val="vi-VN"/>
+        </w:rPr>
+        <w:t>Advantage of AoT compilation</w:t>
+      </w:r>
+      <w:r>
+        <w:rPr>
+          <w:b/>
+          <w:color w:val="000000" w:themeColor="text1"/>
+          <w:lang w:val="vi-VN"/>
+        </w:rPr>
+        <w:t>:</w:t>
+      </w:r>
+    </w:p>
+    <w:p>
+      <w:pPr>
+        <w:rPr>
+          <w:color w:val="000000" w:themeColor="text1"/>
+          <w:lang w:val="vi-VN"/>
+        </w:rPr>
+      </w:pPr>
+      <w:r>
+        <w:rPr>
+          <w:color w:val="000000" w:themeColor="text1"/>
+          <w:lang w:val="vi-VN"/>
+        </w:rPr>
+        <w:t>The first advantage</w:t>
+      </w:r>
+      <w:r>
+        <w:rPr>
+          <w:color w:val="000000" w:themeColor="text1"/>
+          <w:lang w:val="vi-VN"/>
+        </w:rPr>
+        <w:t xml:space="preserve"> is that our application is able to start faster</w:t>
+      </w:r>
+      <w:r>
+        <w:rPr>
+          <w:color w:val="000000" w:themeColor="text1"/>
+          <w:lang w:val="vi-VN"/>
+        </w:rPr>
+        <w:t>. We don’t have to compile that in the browser anymore because we did it before during development or after developement therefore the application can start faster</w:t>
+      </w:r>
+      <w:r>
+        <w:rPr>
+          <w:color w:val="000000" w:themeColor="text1"/>
+          <w:lang w:val="vi-VN"/>
+        </w:rPr>
+        <w:t>. It also means that our templates get checked during or right after development when we build our code</w:t>
+      </w:r>
+      <w:r>
+        <w:rPr>
+          <w:color w:val="000000" w:themeColor="text1"/>
+          <w:lang w:val="vi-VN"/>
+        </w:rPr>
+        <w:t xml:space="preserve"> when we allow angular process it</w:t>
+      </w:r>
+      <w:r>
+        <w:rPr>
+          <w:color w:val="000000" w:themeColor="text1"/>
+          <w:lang w:val="vi-VN"/>
+        </w:rPr>
+        <w:t xml:space="preserve"> and with checking here.</w:t>
+      </w:r>
+      <w:r>
+        <w:rPr>
+          <w:b/>
+          <w:color w:val="000000" w:themeColor="text1"/>
+          <w:lang w:val="vi-VN"/>
+        </w:rPr>
+        <w:t xml:space="preserve"> I means all these errors which you see the javascript console in your running apps otherwise will be thrown</w:t>
+      </w:r>
+      <w:r>
+        <w:rPr>
+          <w:b/>
+          <w:color w:val="000000" w:themeColor="text1"/>
+          <w:lang w:val="vi-VN"/>
+        </w:rPr>
+        <w:t xml:space="preserve"> in</w:t>
+      </w:r>
+    </w:p>
+    <w:p>
+      <w:pPr>
+        <w:rPr>
+          <w:b/>
+          <w:color w:val="FF0000"/>
+          <w:lang w:val="vi-VN"/>
+        </w:rPr>
+      </w:pPr>
+      <w:r>
+        <w:rPr>
+          <w:b/>
+          <w:color w:val="FF0000"/>
+          <w:lang w:val="vi-VN"/>
+        </w:rPr>
+        <w:t>How to use AoT compilation with CLI</w:t>
+      </w:r>
+    </w:p>
+    <w:p>
+      <w:pPr>
+        <w:rPr>
+          <w:color w:val="FF0000"/>
+          <w:lang w:val="vi-VN"/>
+        </w:rPr>
+      </w:pPr>
+      <w:r>
+        <w:rPr>
+          <w:noProof/>
+          <w:color w:val="FF0000"/>
+        </w:rPr>
+        <w:drawing>
+          <wp:inline distT="0" distB="0" distL="0" distR="0">
+            <wp:extent cx="5943600" cy="280438"/>
+            <wp:effectExtent l="0" t="0" r="0" b="5715"/>
+            <wp:docPr id="9" name="Picture 9" descr="C:\Users\Do My Duyen\Desktop\Capture.JPG"/>
+            <wp:cNvGraphicFramePr>
+              <a:graphicFrameLocks xmlns:a="http://schemas.openxmlformats.org/drawingml/2006/main" noChangeAspect="1"/>
+            </wp:cNvGraphicFramePr>
+            <a:graphic xmlns:a="http://schemas.openxmlformats.org/drawingml/2006/main">
+              <a:graphicData uri="http://schemas.openxmlformats.org/drawingml/2006/picture">
+                <pic:pic xmlns:pic="http://schemas.openxmlformats.org/drawingml/2006/picture">
+                  <pic:nvPicPr>
+                    <pic:cNvPr id="0" name="Picture 9" descr="C:\Users\Do My Duyen\Desktop\Capture.JPG"/>
+                    <pic:cNvPicPr>
+                      <a:picLocks noChangeAspect="1" noChangeArrowheads="1"/>
+                    </pic:cNvPicPr>
+                  </pic:nvPicPr>
+                  <pic:blipFill>
+                    <a:blip r:embed="rId12">
+                      <a:extLst>
+                        <a:ext uri="{28A0092B-C50C-407E-A947-70E740481C1C}">
+                          <a14:useLocalDpi xmlns:a14="http://schemas.microsoft.com/office/drawing/2010/main" val="0"/>
+                        </a:ext>
+                      </a:extLst>
+                    </a:blip>
+                    <a:srcRect/>
+                    <a:stretch>
+                      <a:fillRect/>
+                    </a:stretch>
+                  </pic:blipFill>
+                  <pic:spPr bwMode="auto">
+                    <a:xfrm>
+                      <a:off x="0" y="0"/>
+                      <a:ext cx="5943600" cy="280438"/>
+                    </a:xfrm>
+                    <a:prstGeom prst="rect">
+                      <a:avLst/>
+                    </a:prstGeom>
+                    <a:noFill/>
+                    <a:ln>
+                      <a:noFill/>
+                    </a:ln>
+                  </pic:spPr>
+                </pic:pic>
+              </a:graphicData>
+            </a:graphic>
+          </wp:inline>
+        </w:drawing>
+      </w:r>
+    </w:p>
+    <w:p>
+      <w:pPr>
+        <w:rPr>
+          <w:color w:val="000000" w:themeColor="text1"/>
+          <w:lang w:val="vi-VN"/>
+        </w:rPr>
+      </w:pPr>
+      <w:r>
+        <w:rPr>
+          <w:b/>
+          <w:color w:val="000000" w:themeColor="text1"/>
+          <w:lang w:val="vi-VN"/>
+        </w:rPr>
+        <w:t>4.5 MB</w:t>
+      </w:r>
+    </w:p>
+    <w:p>
+      <w:pPr>
+        <w:rPr>
+          <w:color w:val="000000" w:themeColor="text1"/>
+          <w:lang w:val="vi-VN"/>
+        </w:rPr>
+      </w:pPr>
+      <w:r>
+        <w:rPr>
+          <w:noProof/>
+          <w:color w:val="000000" w:themeColor="text1"/>
+        </w:rPr>
+        <w:lastRenderedPageBreak/>
+        <w:drawing>
+          <wp:inline distT="0" distB="0" distL="0" distR="0">
+            <wp:extent cx="4192905" cy="1144905"/>
+            <wp:effectExtent l="0" t="0" r="0" b="0"/>
+            <wp:docPr id="10" name="Picture 10" descr="C:\Users\Do My Duyen\Desktop\Capture.JPG"/>
+            <wp:cNvGraphicFramePr>
+              <a:graphicFrameLocks xmlns:a="http://schemas.openxmlformats.org/drawingml/2006/main" noChangeAspect="1"/>
+            </wp:cNvGraphicFramePr>
+            <a:graphic xmlns:a="http://schemas.openxmlformats.org/drawingml/2006/main">
+              <a:graphicData uri="http://schemas.openxmlformats.org/drawingml/2006/picture">
+                <pic:pic xmlns:pic="http://schemas.openxmlformats.org/drawingml/2006/picture">
+                  <pic:nvPicPr>
+                    <pic:cNvPr id="0" name="Picture 10" descr="C:\Users\Do My Duyen\Desktop\Capture.JPG"/>
+                    <pic:cNvPicPr>
+                      <a:picLocks noChangeAspect="1" noChangeArrowheads="1"/>
+                    </pic:cNvPicPr>
+                  </pic:nvPicPr>
+                  <pic:blipFill>
+                    <a:blip r:embed="rId13">
+                      <a:extLst>
+                        <a:ext uri="{28A0092B-C50C-407E-A947-70E740481C1C}">
+                          <a14:useLocalDpi xmlns:a14="http://schemas.microsoft.com/office/drawing/2010/main" val="0"/>
+                        </a:ext>
+                      </a:extLst>
+                    </a:blip>
+                    <a:srcRect/>
+                    <a:stretch>
+                      <a:fillRect/>
+                    </a:stretch>
+                  </pic:blipFill>
+                  <pic:spPr bwMode="auto">
+                    <a:xfrm>
+                      <a:off x="0" y="0"/>
+                      <a:ext cx="4192905" cy="1144905"/>
+                    </a:xfrm>
+                    <a:prstGeom prst="rect">
+                      <a:avLst/>
+                    </a:prstGeom>
+                    <a:noFill/>
+                    <a:ln>
+                      <a:noFill/>
+                    </a:ln>
+                  </pic:spPr>
+                </pic:pic>
+              </a:graphicData>
+            </a:graphic>
+          </wp:inline>
+        </w:drawing>
+      </w:r>
+    </w:p>
+    <w:p>
+      <w:pPr>
+        <w:rPr>
+          <w:color w:val="FF0000"/>
+          <w:lang w:val="vi-VN"/>
+        </w:rPr>
+      </w:pPr>
+      <w:r>
+        <w:rPr>
+          <w:b/>
+          <w:color w:val="FF0000"/>
+          <w:lang w:val="vi-VN"/>
+        </w:rPr>
+        <w:t>Preloading Lazy Loaded Routes</w:t>
+      </w:r>
+      <w:r>
+        <w:rPr>
+          <w:b/>
+          <w:color w:val="FF0000"/>
+          <w:lang w:val="vi-VN"/>
+        </w:rPr>
+        <w:t>(use lazy loading but preLoad that code to make it faster)</w:t>
+      </w:r>
+    </w:p>
+    <w:p>
+      <w:pPr>
+        <w:rPr>
+          <w:color w:val="000000" w:themeColor="text1"/>
+          <w:lang w:val="vi-VN"/>
+        </w:rPr>
+      </w:pPr>
+      <w:r>
+        <w:rPr>
+          <w:color w:val="000000" w:themeColor="text1"/>
+          <w:lang w:val="vi-VN"/>
+        </w:rPr>
+        <w:t>We learned How to use module and how to use lazy loading module</w:t>
+      </w:r>
+      <w:r>
+        <w:rPr>
+          <w:color w:val="000000" w:themeColor="text1"/>
+          <w:lang w:val="vi-VN"/>
+        </w:rPr>
+        <w:t xml:space="preserve"> t</w:t>
+      </w:r>
+      <w:r>
+        <w:rPr>
+          <w:color w:val="000000" w:themeColor="text1"/>
+          <w:lang w:val="vi-VN"/>
+        </w:rPr>
+        <w:t>o also remove the initial chunk</w:t>
+      </w:r>
+      <w:r>
+        <w:rPr>
+          <w:color w:val="000000" w:themeColor="text1"/>
+          <w:lang w:val="vi-VN"/>
+        </w:rPr>
+        <w:t>, file chunk. Now these are the basic optimizations you should be thinking about in most apps</w:t>
+      </w:r>
+    </w:p>
+    <w:p>
+      <w:pPr>
+        <w:rPr>
+          <w:color w:val="000000" w:themeColor="text1"/>
+          <w:lang w:val="vi-VN"/>
+        </w:rPr>
+      </w:pPr>
+      <w:r>
+        <w:rPr>
+          <w:b/>
+          <w:color w:val="000000" w:themeColor="text1"/>
+          <w:lang w:val="vi-VN"/>
+        </w:rPr>
+        <w:t xml:space="preserve">If you lazy load in your app you still have that effect that as soon if you visit the app at </w:t>
+      </w:r>
+      <w:r>
+        <w:rPr>
+          <w:b/>
+          <w:color w:val="FF0000"/>
+          <w:lang w:val="vi-VN"/>
+        </w:rPr>
+        <w:t xml:space="preserve">/recipes </w:t>
+      </w:r>
+      <w:r>
+        <w:rPr>
+          <w:b/>
+          <w:color w:val="000000" w:themeColor="text1"/>
+          <w:lang w:val="vi-VN"/>
+        </w:rPr>
+        <w:t>you load this whole chunk at this point of time</w:t>
+      </w:r>
+      <w:r>
+        <w:rPr>
+          <w:b/>
+          <w:color w:val="000000" w:themeColor="text1"/>
+          <w:lang w:val="vi-VN"/>
+        </w:rPr>
+        <w:t xml:space="preserve"> </w:t>
+      </w:r>
+      <w:r>
+        <w:rPr>
+          <w:color w:val="000000" w:themeColor="text1"/>
+          <w:lang w:val="vi-VN"/>
+        </w:rPr>
+        <w:t>. So that might give you a little window of time where the application kind of hangs(bi treo) because that code need to be downloaded and depending on the connection that may take a couple of milliseconds or seconds</w:t>
+      </w:r>
+      <w:r>
+        <w:rPr>
+          <w:color w:val="000000" w:themeColor="text1"/>
+          <w:lang w:val="vi-VN"/>
+        </w:rPr>
+        <w:t xml:space="preserve">. </w:t>
+      </w:r>
+      <w:r>
+        <w:rPr>
+          <w:b/>
+          <w:color w:val="000000" w:themeColor="text1"/>
+          <w:lang w:val="vi-VN"/>
+        </w:rPr>
+        <w:t>So it would be nice if we used lazy loading but still preload to code</w:t>
+      </w:r>
+      <w:r>
+        <w:rPr>
+          <w:b/>
+          <w:color w:val="000000" w:themeColor="text1"/>
+          <w:lang w:val="vi-VN"/>
+        </w:rPr>
+        <w:t xml:space="preserve">. </w:t>
+      </w:r>
+      <w:r>
+        <w:rPr>
+          <w:color w:val="000000" w:themeColor="text1"/>
+          <w:lang w:val="vi-VN"/>
+        </w:rPr>
+        <w:t>Which mean at the point of time</w:t>
+      </w:r>
+      <w:r>
+        <w:rPr>
+          <w:color w:val="000000" w:themeColor="text1"/>
+          <w:lang w:val="vi-VN"/>
+        </w:rPr>
+        <w:t xml:space="preserve"> you visit the web page you don’t load the lazy loaded code</w:t>
+      </w:r>
+      <w:r>
+        <w:rPr>
+          <w:color w:val="000000" w:themeColor="text1"/>
+          <w:lang w:val="vi-VN"/>
+        </w:rPr>
+        <w:t xml:space="preserve">, but when once the user is using your web page and it’s </w:t>
+      </w:r>
+      <w:r>
+        <w:rPr>
+          <w:b/>
+          <w:color w:val="000000" w:themeColor="text1"/>
+          <w:lang w:val="vi-VN"/>
+        </w:rPr>
+        <w:t>using different areas which are not lazy loaded</w:t>
+      </w:r>
+      <w:r>
+        <w:rPr>
+          <w:color w:val="000000" w:themeColor="text1"/>
+          <w:lang w:val="vi-VN"/>
+        </w:rPr>
+        <w:t>, you preload lazy load</w:t>
+      </w:r>
+      <w:r>
+        <w:rPr>
+          <w:color w:val="000000" w:themeColor="text1"/>
+          <w:lang w:val="vi-VN"/>
+        </w:rPr>
+        <w:t xml:space="preserve"> features</w:t>
+      </w:r>
+      <w:r>
+        <w:rPr>
+          <w:color w:val="000000" w:themeColor="text1"/>
+          <w:lang w:val="vi-VN"/>
+        </w:rPr>
+        <w:t xml:space="preserve"> so that if user decides to lay the Wizard one of these feature areas we have code already available and angular makes implementing better pre-loading strategy</w:t>
+      </w:r>
+    </w:p>
+    <w:p>
+      <w:pPr>
+        <w:rPr>
+          <w:color w:val="000000" w:themeColor="text1"/>
+          <w:lang w:val="vi-VN"/>
+        </w:rPr>
+      </w:pPr>
+    </w:p>
+    <w:p>
+      <w:pPr>
+        <w:shd w:val="clear" w:color="auto" w:fill="1E1E1E"/>
+        <w:spacing w:after="0" w:line="285" w:lineRule="atLeast"/>
+        <w:rPr>
+          <w:rFonts w:ascii="Consolas" w:eastAsia="Times New Roman" w:hAnsi="Consolas" w:cs="Times New Roman"/>
+          <w:color w:val="D4D4D4"/>
+          <w:sz w:val="21"/>
+          <w:szCs w:val="21"/>
+        </w:rPr>
+      </w:pPr>
+      <w:r>
+        <w:rPr>
+          <w:rFonts w:ascii="Consolas" w:eastAsia="Times New Roman" w:hAnsi="Consolas" w:cs="Times New Roman"/>
+          <w:color w:val="D4D4D4"/>
+          <w:sz w:val="21"/>
+          <w:szCs w:val="21"/>
+        </w:rPr>
+        <w:t>imports: [</w:t>
+      </w:r>
+    </w:p>
+    <w:p>
+      <w:pPr>
+        <w:shd w:val="clear" w:color="auto" w:fill="1E1E1E"/>
+        <w:spacing w:after="0" w:line="285" w:lineRule="atLeast"/>
+        <w:rPr>
+          <w:rFonts w:ascii="Consolas" w:eastAsia="Times New Roman" w:hAnsi="Consolas" w:cs="Times New Roman"/>
+          <w:color w:val="D4D4D4"/>
+          <w:sz w:val="21"/>
+          <w:szCs w:val="21"/>
+        </w:rPr>
+      </w:pPr>
+      <w:r>
+        <w:rPr>
+          <w:rFonts w:ascii="Consolas" w:eastAsia="Times New Roman" w:hAnsi="Consolas" w:cs="Times New Roman"/>
+          <w:color w:val="D4D4D4"/>
+          <w:sz w:val="21"/>
+          <w:szCs w:val="21"/>
+        </w:rPr>
+        <w:t xml:space="preserve">        </w:t>
+      </w:r>
+      <w:proofErr w:type="spellStart"/>
+      <w:r>
+        <w:rPr>
+          <w:rFonts w:ascii="Consolas" w:eastAsia="Times New Roman" w:hAnsi="Consolas" w:cs="Times New Roman"/>
+          <w:color w:val="D4D4D4"/>
+          <w:sz w:val="21"/>
+          <w:szCs w:val="21"/>
+        </w:rPr>
+        <w:t>RouterModule.forRoot</w:t>
+      </w:r>
+      <w:proofErr w:type="spellEnd"/>
+      <w:r>
+        <w:rPr>
+          <w:rFonts w:ascii="Consolas" w:eastAsia="Times New Roman" w:hAnsi="Consolas" w:cs="Times New Roman"/>
+          <w:color w:val="D4D4D4"/>
+          <w:sz w:val="21"/>
+          <w:szCs w:val="21"/>
+        </w:rPr>
+        <w:t>(</w:t>
+      </w:r>
+      <w:proofErr w:type="spellStart"/>
+      <w:r>
+        <w:rPr>
+          <w:rFonts w:ascii="Consolas" w:eastAsia="Times New Roman" w:hAnsi="Consolas" w:cs="Times New Roman"/>
+          <w:color w:val="D4D4D4"/>
+          <w:sz w:val="21"/>
+          <w:szCs w:val="21"/>
+        </w:rPr>
+        <w:t>appRoutes</w:t>
+      </w:r>
+      <w:proofErr w:type="spellEnd"/>
+      <w:r>
+        <w:rPr>
+          <w:rFonts w:ascii="Consolas" w:eastAsia="Times New Roman" w:hAnsi="Consolas" w:cs="Times New Roman"/>
+          <w:color w:val="D4D4D4"/>
+          <w:sz w:val="21"/>
+          <w:szCs w:val="21"/>
+        </w:rPr>
+        <w:t>, {</w:t>
+      </w:r>
+      <w:proofErr w:type="spellStart"/>
+      <w:r>
+        <w:rPr>
+          <w:rFonts w:ascii="Consolas" w:eastAsia="Times New Roman" w:hAnsi="Consolas" w:cs="Times New Roman"/>
+          <w:color w:val="D4D4D4"/>
+          <w:sz w:val="21"/>
+          <w:szCs w:val="21"/>
+        </w:rPr>
+        <w:t>preloadingStrategy</w:t>
+      </w:r>
+      <w:proofErr w:type="spellEnd"/>
+      <w:proofErr w:type="gramStart"/>
+      <w:r>
+        <w:rPr>
+          <w:rFonts w:ascii="Consolas" w:eastAsia="Times New Roman" w:hAnsi="Consolas" w:cs="Times New Roman"/>
+          <w:color w:val="D4D4D4"/>
+          <w:sz w:val="21"/>
+          <w:szCs w:val="21"/>
+        </w:rPr>
+        <w:t>: }</w:t>
+      </w:r>
+      <w:proofErr w:type="gramEnd"/>
+      <w:r>
+        <w:rPr>
+          <w:rFonts w:ascii="Consolas" w:eastAsia="Times New Roman" w:hAnsi="Consolas" w:cs="Times New Roman"/>
+          <w:color w:val="D4D4D4"/>
+          <w:sz w:val="21"/>
+          <w:szCs w:val="21"/>
+        </w:rPr>
+        <w:t>)</w:t>
+      </w:r>
+    </w:p>
+    <w:p>
+      <w:pPr>
+        <w:shd w:val="clear" w:color="auto" w:fill="1E1E1E"/>
+        <w:spacing w:after="0" w:line="285" w:lineRule="atLeast"/>
+        <w:rPr>
+          <w:rFonts w:ascii="Consolas" w:eastAsia="Times New Roman" w:hAnsi="Consolas" w:cs="Times New Roman"/>
+          <w:color w:val="D4D4D4"/>
+          <w:sz w:val="21"/>
+          <w:szCs w:val="21"/>
+        </w:rPr>
+      </w:pPr>
+      <w:r>
+        <w:rPr>
+          <w:rFonts w:ascii="Consolas" w:eastAsia="Times New Roman" w:hAnsi="Consolas" w:cs="Times New Roman"/>
+          <w:color w:val="D4D4D4"/>
+          <w:sz w:val="21"/>
+          <w:szCs w:val="21"/>
+        </w:rPr>
+        <w:t xml:space="preserve">    ],</w:t>
+      </w:r>
+    </w:p>
+    <w:p>
+      <w:pPr>
+        <w:rPr>
+          <w:color w:val="000000" w:themeColor="text1"/>
+          <w:lang w:val="vi-VN"/>
+        </w:rPr>
+      </w:pPr>
+    </w:p>
+    <w:p>
+      <w:pPr>
+        <w:rPr>
+          <w:color w:val="000000" w:themeColor="text1"/>
+        </w:rPr>
+      </w:pPr>
+      <w:r>
+        <w:rPr>
+          <w:color w:val="000000" w:themeColor="text1"/>
+          <w:lang w:val="vi-VN"/>
+        </w:rPr>
+        <w:t>We are using the default pre-loading strategy which is don’t preload</w:t>
+      </w:r>
+      <w:r>
+        <w:rPr>
+          <w:color w:val="000000" w:themeColor="text1"/>
+        </w:rPr>
+        <w:t>:</w:t>
+      </w:r>
+    </w:p>
+    <w:p>
+      <w:pPr>
+        <w:shd w:val="clear" w:color="auto" w:fill="1E1E1E"/>
+        <w:spacing w:after="0" w:line="285" w:lineRule="atLeast"/>
+        <w:rPr>
+          <w:rFonts w:ascii="Consolas" w:eastAsia="Times New Roman" w:hAnsi="Consolas" w:cs="Times New Roman"/>
+          <w:color w:val="D4D4D4"/>
+          <w:sz w:val="21"/>
+          <w:szCs w:val="21"/>
+        </w:rPr>
+      </w:pPr>
+      <w:r>
+        <w:rPr>
+          <w:rFonts w:ascii="Consolas" w:eastAsia="Times New Roman" w:hAnsi="Consolas" w:cs="Times New Roman"/>
+          <w:color w:val="D4D4D4"/>
+          <w:sz w:val="21"/>
+          <w:szCs w:val="21"/>
+        </w:rPr>
+        <w:t xml:space="preserve">  imports: [</w:t>
+      </w:r>
+    </w:p>
+    <w:p>
+      <w:pPr>
+        <w:shd w:val="clear" w:color="auto" w:fill="1E1E1E"/>
+        <w:spacing w:after="0" w:line="285" w:lineRule="atLeast"/>
+        <w:rPr>
+          <w:rFonts w:ascii="Consolas" w:eastAsia="Times New Roman" w:hAnsi="Consolas" w:cs="Times New Roman"/>
+          <w:color w:val="D4D4D4"/>
+          <w:sz w:val="21"/>
+          <w:szCs w:val="21"/>
+        </w:rPr>
+      </w:pPr>
+      <w:r>
+        <w:rPr>
+          <w:rFonts w:ascii="Consolas" w:eastAsia="Times New Roman" w:hAnsi="Consolas" w:cs="Times New Roman"/>
+          <w:color w:val="D4D4D4"/>
+          <w:sz w:val="21"/>
+          <w:szCs w:val="21"/>
+        </w:rPr>
+        <w:t xml:space="preserve">        </w:t>
+      </w:r>
+      <w:proofErr w:type="spellStart"/>
+      <w:r>
+        <w:rPr>
+          <w:rFonts w:ascii="Consolas" w:eastAsia="Times New Roman" w:hAnsi="Consolas" w:cs="Times New Roman"/>
+          <w:color w:val="D4D4D4"/>
+          <w:sz w:val="21"/>
+          <w:szCs w:val="21"/>
+        </w:rPr>
+        <w:t>RouterModule.forRoot</w:t>
+      </w:r>
+      <w:proofErr w:type="spellEnd"/>
+      <w:r>
+        <w:rPr>
+          <w:rFonts w:ascii="Consolas" w:eastAsia="Times New Roman" w:hAnsi="Consolas" w:cs="Times New Roman"/>
+          <w:color w:val="D4D4D4"/>
+          <w:sz w:val="21"/>
+          <w:szCs w:val="21"/>
+        </w:rPr>
+        <w:t>(</w:t>
+      </w:r>
+      <w:proofErr w:type="spellStart"/>
+      <w:r>
+        <w:rPr>
+          <w:rFonts w:ascii="Consolas" w:eastAsia="Times New Roman" w:hAnsi="Consolas" w:cs="Times New Roman"/>
+          <w:color w:val="D4D4D4"/>
+          <w:sz w:val="21"/>
+          <w:szCs w:val="21"/>
+        </w:rPr>
+        <w:t>appRoutes</w:t>
+      </w:r>
+      <w:proofErr w:type="spellEnd"/>
+      <w:r>
+        <w:rPr>
+          <w:rFonts w:ascii="Consolas" w:eastAsia="Times New Roman" w:hAnsi="Consolas" w:cs="Times New Roman"/>
+          <w:color w:val="D4D4D4"/>
+          <w:sz w:val="21"/>
+          <w:szCs w:val="21"/>
+        </w:rPr>
+        <w:t>, {</w:t>
+      </w:r>
+      <w:proofErr w:type="spellStart"/>
+      <w:r>
+        <w:rPr>
+          <w:rFonts w:ascii="Consolas" w:eastAsia="Times New Roman" w:hAnsi="Consolas" w:cs="Times New Roman"/>
+          <w:color w:val="D4D4D4"/>
+          <w:sz w:val="21"/>
+          <w:szCs w:val="21"/>
+        </w:rPr>
+        <w:t>preloadingStrategy</w:t>
+      </w:r>
+      <w:proofErr w:type="spellEnd"/>
+      <w:r>
+        <w:rPr>
+          <w:rFonts w:ascii="Consolas" w:eastAsia="Times New Roman" w:hAnsi="Consolas" w:cs="Times New Roman"/>
+          <w:color w:val="D4D4D4"/>
+          <w:sz w:val="21"/>
+          <w:szCs w:val="21"/>
+        </w:rPr>
+        <w:t xml:space="preserve">: </w:t>
+      </w:r>
+      <w:proofErr w:type="spellStart"/>
+      <w:r>
+        <w:rPr>
+          <w:rFonts w:ascii="Consolas" w:eastAsia="Times New Roman" w:hAnsi="Consolas" w:cs="Times New Roman"/>
+          <w:color w:val="D4D4D4"/>
+          <w:sz w:val="21"/>
+          <w:szCs w:val="21"/>
+        </w:rPr>
+        <w:t>PreloadAllModules</w:t>
+      </w:r>
+      <w:proofErr w:type="spellEnd"/>
+      <w:r>
+        <w:rPr>
+          <w:rFonts w:ascii="Consolas" w:eastAsia="Times New Roman" w:hAnsi="Consolas" w:cs="Times New Roman"/>
+          <w:color w:val="D4D4D4"/>
+          <w:sz w:val="21"/>
+          <w:szCs w:val="21"/>
+        </w:rPr>
+        <w:t>})</w:t>
+      </w:r>
+    </w:p>
+    <w:p>
+      <w:pPr>
+        <w:shd w:val="clear" w:color="auto" w:fill="1E1E1E"/>
+        <w:spacing w:after="0" w:line="285" w:lineRule="atLeast"/>
+        <w:rPr>
+          <w:rFonts w:ascii="Consolas" w:eastAsia="Times New Roman" w:hAnsi="Consolas" w:cs="Times New Roman"/>
+          <w:color w:val="D4D4D4"/>
+          <w:sz w:val="21"/>
+          <w:szCs w:val="21"/>
+        </w:rPr>
+      </w:pPr>
+      <w:r>
+        <w:rPr>
+          <w:rFonts w:ascii="Consolas" w:eastAsia="Times New Roman" w:hAnsi="Consolas" w:cs="Times New Roman"/>
+          <w:color w:val="D4D4D4"/>
+          <w:sz w:val="21"/>
+          <w:szCs w:val="21"/>
+        </w:rPr>
+        <w:t xml:space="preserve">    ],</w:t>
+      </w:r>
+    </w:p>
+    <w:p>
+      <w:pPr>
+        <w:rPr>
+          <w:color w:val="000000" w:themeColor="text1"/>
+        </w:rPr>
+      </w:pPr>
+      <w:r>
+        <w:rPr>
+          <w:color w:val="000000" w:themeColor="text1"/>
+        </w:rPr>
+        <w:t>This is a strategy which as the name implies pre-load is all lazy-loading modules</w:t>
+      </w:r>
+      <w:r>
+        <w:rPr>
+          <w:color w:val="000000" w:themeColor="text1"/>
+        </w:rPr>
+        <w:t xml:space="preserve"> after the app has been loaded</w:t>
+      </w:r>
+      <w:r>
+        <w:rPr>
+          <w:color w:val="000000" w:themeColor="text1"/>
+        </w:rPr>
+        <w:t xml:space="preserve">. </w:t>
+      </w:r>
       <w:bookmarkStart w:id="0" w:name="_GoBack"/>
+      <w:r>
+        <w:rPr>
+          <w:b/>
+          <w:color w:val="000000" w:themeColor="text1"/>
+        </w:rPr>
+        <w:t>So not at the point of time you load the app initially but once it runs</w:t>
+      </w:r>
       <w:bookmarkEnd w:id="0"/>
     </w:p>
     <w:sectPr>

</xml_diff>